<commit_message>
Computer Vision - Submitted hw5
</commit_message>
<xml_diff>
--- a/y3/sem_b/computer_vision/hw5/hw5.docx
+++ b/y3/sem_b/computer_vision/hw5/hw5.docx
@@ -1,10 +1,10 @@
 
 <file path=word/document.xml><?xml version="1.0" encoding="utf-8"?>
-<w:document xmlns:wpc="http://schemas.microsoft.com/office/word/2010/wordprocessingCanvas" xmlns:cx="http://schemas.microsoft.com/office/drawing/2014/chartex" xmlns:cx1="http://schemas.microsoft.com/office/drawing/2015/9/8/chartex" xmlns:cx2="http://schemas.microsoft.com/office/drawing/2015/10/21/chartex" xmlns:cx3="http://schemas.microsoft.com/office/drawing/2016/5/9/chartex" xmlns:cx4="http://schemas.microsoft.com/office/drawing/2016/5/10/chartex" xmlns:cx5="http://schemas.microsoft.com/office/drawing/2016/5/11/chartex" xmlns:cx6="http://schemas.microsoft.com/office/drawing/2016/5/12/chartex" xmlns:cx7="http://schemas.microsoft.com/office/drawing/2016/5/13/chartex" xmlns:cx8="http://schemas.microsoft.com/office/drawing/2016/5/14/chartex" xmlns:mc="http://schemas.openxmlformats.org/markup-compatibility/2006" xmlns:aink="http://schemas.microsoft.com/office/drawing/2016/ink" xmlns:am3d="http://schemas.microsoft.com/office/drawing/2017/model3d" xmlns:o="urn:schemas-microsoft-com:office:office" xmlns:r="http://schemas.openxmlformats.org/officeDocument/2006/relationships" xmlns:m="http://schemas.openxmlformats.org/officeDocument/2006/math" xmlns:v="urn:schemas-microsoft-com:vml" xmlns:wp14="http://schemas.microsoft.com/office/word/2010/wordprocessingDrawing" xmlns:wp="http://schemas.openxmlformats.org/drawingml/2006/wordprocessingDrawing" xmlns:w10="urn:schemas-microsoft-com:office:word" xmlns:w="http://schemas.openxmlformats.org/wordprocessingml/2006/main" xmlns:w14="http://schemas.microsoft.com/office/word/2010/wordml" xmlns:w15="http://schemas.microsoft.com/office/word/2012/wordml" xmlns:w16cid="http://schemas.microsoft.com/office/word/2016/wordml/cid" xmlns:w16se="http://schemas.microsoft.com/office/word/2015/wordml/symex" xmlns:wpg="http://schemas.microsoft.com/office/word/2010/wordprocessingGroup" xmlns:wpi="http://schemas.microsoft.com/office/word/2010/wordprocessingInk" xmlns:wne="http://schemas.microsoft.com/office/word/2006/wordml" xmlns:wps="http://schemas.microsoft.com/office/word/2010/wordprocessingShape" mc:Ignorable="w14 w15 w16se w16cid wp14">
+<w:document xmlns:wpc="http://schemas.microsoft.com/office/word/2010/wordprocessingCanvas" xmlns:cx="http://schemas.microsoft.com/office/drawing/2014/chartex" xmlns:mc="http://schemas.openxmlformats.org/markup-compatibility/2006" xmlns:o="urn:schemas-microsoft-com:office:office" xmlns:r="http://schemas.openxmlformats.org/officeDocument/2006/relationships" xmlns:m="http://schemas.openxmlformats.org/officeDocument/2006/math" xmlns:v="urn:schemas-microsoft-com:vml" xmlns:wp14="http://schemas.microsoft.com/office/word/2010/wordprocessingDrawing" xmlns:wp="http://schemas.openxmlformats.org/drawingml/2006/wordprocessingDrawing" xmlns:w10="urn:schemas-microsoft-com:office:word" xmlns:w="http://schemas.openxmlformats.org/wordprocessingml/2006/main" xmlns:w14="http://schemas.microsoft.com/office/word/2010/wordml" xmlns:w15="http://schemas.microsoft.com/office/word/2012/wordml" xmlns:w16se="http://schemas.microsoft.com/office/word/2015/wordml/symex" xmlns:wpg="http://schemas.microsoft.com/office/word/2010/wordprocessingGroup" xmlns:wpi="http://schemas.microsoft.com/office/word/2010/wordprocessingInk" xmlns:wne="http://schemas.microsoft.com/office/word/2006/wordml" xmlns:wps="http://schemas.microsoft.com/office/word/2010/wordprocessingShape" mc:Ignorable="w14 w15 w16se wp14">
   <w:body>
     <w:p>
       <w:pPr>
-        <w:pStyle w:val="Title"/>
+        <w:pStyle w:val="a3"/>
         <w:bidi/>
         <w:rPr>
           <w:rtl/>
@@ -35,7 +35,7 @@
     </w:p>
     <w:p>
       <w:pPr>
-        <w:pStyle w:val="Heading2"/>
+        <w:pStyle w:val="2"/>
         <w:bidi/>
         <w:rPr>
           <w:rtl/>
@@ -51,7 +51,7 @@
     </w:p>
     <w:p>
       <w:pPr>
-        <w:pStyle w:val="ListParagraph"/>
+        <w:pStyle w:val="a5"/>
         <w:numPr>
           <w:ilvl w:val="0"/>
           <w:numId w:val="1"/>
@@ -68,7 +68,7 @@
     </w:p>
     <w:p>
       <w:pPr>
-        <w:pStyle w:val="ListParagraph"/>
+        <w:pStyle w:val="a5"/>
         <w:numPr>
           <w:ilvl w:val="0"/>
           <w:numId w:val="1"/>
@@ -85,7 +85,7 @@
     </w:p>
     <w:p>
       <w:pPr>
-        <w:pStyle w:val="Heading2"/>
+        <w:pStyle w:val="2"/>
         <w:bidi/>
         <w:rPr>
           <w:rtl/>
@@ -101,7 +101,7 @@
     </w:p>
     <w:p>
       <w:pPr>
-        <w:pStyle w:val="ListParagraph"/>
+        <w:pStyle w:val="a5"/>
         <w:numPr>
           <w:ilvl w:val="0"/>
           <w:numId w:val="2"/>
@@ -226,14 +226,14 @@
     </w:p>
     <w:p>
       <w:pPr>
-        <w:pStyle w:val="ListParagraph"/>
+        <w:pStyle w:val="a5"/>
         <w:numPr>
           <w:ilvl w:val="0"/>
           <w:numId w:val="2"/>
         </w:numPr>
         <w:bidi/>
         <w:rPr>
-          <w:rFonts w:eastAsiaTheme="minorEastAsia" w:hint="cs"/>
+          <w:rFonts w:eastAsiaTheme="minorEastAsia"/>
         </w:rPr>
       </w:pPr>
       <w:r>
@@ -246,14 +246,14 @@
     </w:p>
     <w:p>
       <w:pPr>
-        <w:pStyle w:val="ListParagraph"/>
+        <w:pStyle w:val="a5"/>
         <w:numPr>
           <w:ilvl w:val="0"/>
           <w:numId w:val="2"/>
         </w:numPr>
         <w:bidi/>
         <w:rPr>
-          <w:rFonts w:eastAsiaTheme="minorEastAsia" w:hint="cs"/>
+          <w:rFonts w:eastAsiaTheme="minorEastAsia"/>
         </w:rPr>
       </w:pPr>
       <w:r>
@@ -527,10 +527,10 @@
     </w:p>
     <w:p>
       <w:pPr>
-        <w:pStyle w:val="Heading2"/>
+        <w:pStyle w:val="2"/>
         <w:bidi/>
         <w:rPr>
-          <w:rFonts w:eastAsiaTheme="minorEastAsia" w:hint="cs"/>
+          <w:rFonts w:eastAsiaTheme="minorEastAsia"/>
           <w:rtl/>
         </w:rPr>
       </w:pPr>
@@ -544,7 +544,7 @@
     </w:p>
     <w:p>
       <w:pPr>
-        <w:pStyle w:val="ListParagraph"/>
+        <w:pStyle w:val="a5"/>
         <w:numPr>
           <w:ilvl w:val="0"/>
           <w:numId w:val="3"/>
@@ -645,7 +645,7 @@
     </w:p>
     <w:p>
       <w:pPr>
-        <w:pStyle w:val="ListParagraph"/>
+        <w:pStyle w:val="a5"/>
         <w:rPr>
           <w:rFonts w:eastAsiaTheme="minorEastAsia"/>
         </w:rPr>
@@ -680,13 +680,7 @@
             <w:rPr>
               <w:rFonts w:ascii="Cambria Math" w:eastAsiaTheme="minorEastAsia" w:hAnsi="Cambria Math"/>
             </w:rPr>
-            <m:t xml:space="preserve">= </m:t>
-          </m:r>
-          <m:r>
-            <w:rPr>
-              <w:rFonts w:ascii="Cambria Math" w:eastAsiaTheme="minorEastAsia" w:hAnsi="Cambria Math"/>
-            </w:rPr>
-            <m:t>P</m:t>
+            <m:t>= P</m:t>
           </m:r>
           <m:d>
             <m:dPr>
@@ -836,13 +830,7 @@
             <w:rPr>
               <w:rFonts w:ascii="Cambria Math" w:eastAsiaTheme="minorEastAsia" w:hAnsi="Cambria Math"/>
             </w:rPr>
-            <m:t xml:space="preserve">+ </m:t>
-          </m:r>
-          <m:r>
-            <w:rPr>
-              <w:rFonts w:ascii="Cambria Math" w:eastAsiaTheme="minorEastAsia" w:hAnsi="Cambria Math"/>
-            </w:rPr>
-            <m:t xml:space="preserve"> P</m:t>
+            <m:t>+  P</m:t>
           </m:r>
           <m:d>
             <m:dPr>
@@ -992,15 +980,12 @@
             <w:rPr>
               <w:rFonts w:ascii="Cambria Math" w:eastAsiaTheme="minorEastAsia" w:hAnsi="Cambria Math"/>
             </w:rPr>
-            <m:t xml:space="preserve"> </m:t>
+            <m:t xml:space="preserve"> =</m:t>
           </m:r>
           <m:r>
-            <w:rPr>
-              <w:rFonts w:ascii="Cambria Math" w:eastAsiaTheme="minorEastAsia" w:hAnsi="Cambria Math"/>
-            </w:rPr>
-            <m:t>=</m:t>
-          </m:r>
-          <m:r>
+            <m:rPr>
+              <m:sty m:val="p"/>
+            </m:rPr>
             <w:rPr>
               <w:rFonts w:ascii="Cambria Math" w:eastAsiaTheme="minorEastAsia" w:hAnsi="Cambria Math"/>
             </w:rPr>
@@ -1107,7 +1092,7 @@
     </w:p>
     <w:p>
       <w:pPr>
-        <w:pStyle w:val="ListParagraph"/>
+        <w:pStyle w:val="a5"/>
         <w:rPr>
           <w:rFonts w:eastAsiaTheme="minorEastAsia"/>
         </w:rPr>
@@ -1115,7 +1100,7 @@
     </w:p>
     <w:p>
       <w:pPr>
-        <w:pStyle w:val="ListParagraph"/>
+        <w:pStyle w:val="a5"/>
         <w:rPr>
           <w:rFonts w:eastAsiaTheme="minorEastAsia"/>
         </w:rPr>
@@ -1277,7 +1262,7 @@
     </w:p>
     <w:p>
       <w:pPr>
-        <w:pStyle w:val="ListParagraph"/>
+        <w:pStyle w:val="a5"/>
         <w:rPr>
           <w:rFonts w:eastAsiaTheme="minorEastAsia"/>
         </w:rPr>
@@ -1368,13 +1353,7 @@
                     <w:rPr>
                       <w:rFonts w:ascii="Cambria Math" w:eastAsiaTheme="minorEastAsia" w:hAnsi="Cambria Math"/>
                     </w:rPr>
-                    <m:t>0 if x</m:t>
-                  </m:r>
-                  <m:r>
-                    <w:rPr>
-                      <w:rFonts w:ascii="Cambria Math" w:eastAsiaTheme="minorEastAsia" w:hAnsi="Cambria Math"/>
-                    </w:rPr>
-                    <m:t>&gt;</m:t>
+                    <m:t>0 if x&gt;</m:t>
                   </m:r>
                   <m:sSub>
                     <m:sSubPr>
@@ -1408,13 +1387,7 @@
                     <w:rPr>
                       <w:rFonts w:ascii="Cambria Math" w:eastAsiaTheme="minorEastAsia" w:hAnsi="Cambria Math"/>
                     </w:rPr>
-                    <m:t>1 if x</m:t>
-                  </m:r>
-                  <m:r>
-                    <w:rPr>
-                      <w:rFonts w:ascii="Cambria Math" w:eastAsiaTheme="minorEastAsia" w:hAnsi="Cambria Math"/>
-                    </w:rPr>
-                    <m:t>&lt;</m:t>
+                    <m:t>1 if x&lt;</m:t>
                   </m:r>
                   <m:sSub>
                     <m:sSubPr>
@@ -1451,7 +1424,7 @@
     </w:p>
     <w:p>
       <w:pPr>
-        <w:pStyle w:val="ListParagraph"/>
+        <w:pStyle w:val="a5"/>
         <w:rPr>
           <w:rFonts w:eastAsiaTheme="minorEastAsia"/>
         </w:rPr>
@@ -1459,23 +1432,23 @@
     </w:p>
     <w:p>
       <w:pPr>
-        <w:pStyle w:val="ListParagraph"/>
-        <w:rPr>
-          <w:rFonts w:eastAsiaTheme="minorEastAsia" w:hint="cs"/>
+        <w:pStyle w:val="a5"/>
+        <w:rPr>
+          <w:rFonts w:eastAsiaTheme="minorEastAsia"/>
           <w:rtl/>
         </w:rPr>
       </w:pPr>
     </w:p>
     <w:p>
       <w:pPr>
-        <w:pStyle w:val="ListParagraph"/>
+        <w:pStyle w:val="a5"/>
         <w:numPr>
           <w:ilvl w:val="0"/>
           <w:numId w:val="3"/>
         </w:numPr>
         <w:bidi/>
         <w:rPr>
-          <w:rFonts w:eastAsiaTheme="minorEastAsia" w:hint="cs"/>
+          <w:rFonts w:eastAsiaTheme="minorEastAsia"/>
         </w:rPr>
       </w:pPr>
       <w:r>
@@ -1512,10 +1485,10 @@
     </w:p>
     <w:p>
       <w:pPr>
-        <w:pStyle w:val="Heading2"/>
+        <w:pStyle w:val="2"/>
         <w:bidi/>
         <w:rPr>
-          <w:rFonts w:eastAsiaTheme="minorEastAsia" w:hint="cs"/>
+          <w:rFonts w:eastAsiaTheme="minorEastAsia"/>
           <w:rtl/>
         </w:rPr>
       </w:pPr>
@@ -1531,7 +1504,7 @@
       <w:pPr>
         <w:bidi/>
         <w:rPr>
-          <w:rFonts w:eastAsiaTheme="minorEastAsia" w:hint="cs"/>
+          <w:rFonts w:eastAsiaTheme="minorEastAsia"/>
           <w:rtl/>
         </w:rPr>
       </w:pPr>
@@ -1556,16 +1529,7 @@
           <w:rFonts w:eastAsiaTheme="minorEastAsia" w:hint="cs"/>
           <w:rtl/>
         </w:rPr>
-        <w:t xml:space="preserve"> שווה והנה מטריצ</w:t>
-      </w:r>
-      <w:bookmarkStart w:id="0" w:name="_GoBack"/>
-      <w:bookmarkEnd w:id="0"/>
-      <w:r>
-        <w:rPr>
-          <w:rFonts w:eastAsiaTheme="minorEastAsia" w:hint="cs"/>
-          <w:rtl/>
-        </w:rPr>
-        <w:t>ת היחידה. נוכל להשתמש בסווג לפי המרחק המינימלי ולכן הקו יהיה:</w:t>
+        <w:t xml:space="preserve"> שווה והנה מטריצת היחידה. נוכל להשתמש בסווג לפי המרחק המינימלי ולכן הקו יהיה:</w:t>
       </w:r>
     </w:p>
     <w:p>
@@ -1842,13 +1806,7 @@
                         <w:rPr>
                           <w:rFonts w:ascii="Cambria Math" w:eastAsiaTheme="minorEastAsia" w:hAnsi="Cambria Math"/>
                         </w:rPr>
-                        <m:t>2</m:t>
-                      </m:r>
-                      <m:r>
-                        <w:rPr>
-                          <w:rFonts w:ascii="Cambria Math" w:eastAsiaTheme="minorEastAsia" w:hAnsi="Cambria Math"/>
-                        </w:rPr>
-                        <m:t>1</m:t>
+                        <m:t>21</m:t>
                       </m:r>
                     </m:sub>
                   </m:sSub>
@@ -1944,13 +1902,7 @@
                         <w:rPr>
                           <w:rFonts w:ascii="Cambria Math" w:eastAsiaTheme="minorEastAsia" w:hAnsi="Cambria Math"/>
                         </w:rPr>
-                        <m:t>2</m:t>
-                      </m:r>
-                      <m:r>
-                        <w:rPr>
-                          <w:rFonts w:ascii="Cambria Math" w:eastAsiaTheme="minorEastAsia" w:hAnsi="Cambria Math"/>
-                        </w:rPr>
-                        <m:t>2</m:t>
+                        <m:t>22</m:t>
                       </m:r>
                     </m:sub>
                   </m:sSub>
@@ -1967,6 +1919,9 @@
             </m:sup>
           </m:sSup>
           <m:r>
+            <m:rPr>
+              <m:sty m:val="p"/>
+            </m:rPr>
             <w:rPr>
               <w:rFonts w:ascii="Cambria Math" w:eastAsiaTheme="minorEastAsia" w:hAnsi="Cambria Math"/>
             </w:rPr>
@@ -2024,13 +1979,7 @@
                     <w:rPr>
                       <w:rFonts w:ascii="Cambria Math" w:eastAsiaTheme="minorEastAsia" w:hAnsi="Cambria Math"/>
                     </w:rPr>
-                    <m:t>-</m:t>
-                  </m:r>
-                  <m:r>
-                    <w:rPr>
-                      <w:rFonts w:ascii="Cambria Math" w:eastAsiaTheme="minorEastAsia" w:hAnsi="Cambria Math"/>
-                    </w:rPr>
-                    <m:t>2</m:t>
+                    <m:t>-2</m:t>
                   </m:r>
                 </m:e>
               </m:d>
@@ -2100,13 +2049,7 @@
                     <w:rPr>
                       <w:rFonts w:ascii="Cambria Math" w:eastAsiaTheme="minorEastAsia" w:hAnsi="Cambria Math"/>
                     </w:rPr>
-                    <m:t>-</m:t>
-                  </m:r>
-                  <m:r>
-                    <w:rPr>
-                      <w:rFonts w:ascii="Cambria Math" w:eastAsiaTheme="minorEastAsia" w:hAnsi="Cambria Math"/>
-                    </w:rPr>
-                    <m:t>0</m:t>
+                    <m:t>-0</m:t>
                   </m:r>
                 </m:e>
               </m:d>
@@ -2176,13 +2119,7 @@
                     <w:rPr>
                       <w:rFonts w:ascii="Cambria Math" w:eastAsiaTheme="minorEastAsia" w:hAnsi="Cambria Math"/>
                     </w:rPr>
-                    <m:t>-</m:t>
-                  </m:r>
-                  <m:r>
-                    <w:rPr>
-                      <w:rFonts w:ascii="Cambria Math" w:eastAsiaTheme="minorEastAsia" w:hAnsi="Cambria Math"/>
-                    </w:rPr>
-                    <m:t>0</m:t>
+                    <m:t>-0</m:t>
                   </m:r>
                 </m:e>
               </m:d>
@@ -2252,13 +2189,7 @@
                     <w:rPr>
                       <w:rFonts w:ascii="Cambria Math" w:eastAsiaTheme="minorEastAsia" w:hAnsi="Cambria Math"/>
                     </w:rPr>
-                    <m:t>-</m:t>
-                  </m:r>
-                  <m:r>
-                    <w:rPr>
-                      <w:rFonts w:ascii="Cambria Math" w:eastAsiaTheme="minorEastAsia" w:hAnsi="Cambria Math"/>
-                    </w:rPr>
-                    <m:t>2</m:t>
+                    <m:t>-2</m:t>
                   </m:r>
                 </m:e>
               </m:d>
@@ -2273,6 +2204,9 @@
             </m:sup>
           </m:sSup>
           <m:r>
+            <m:rPr>
+              <m:sty m:val="p"/>
+            </m:rPr>
             <w:rPr>
               <w:rFonts w:ascii="Cambria Math" w:eastAsiaTheme="minorEastAsia" w:hAnsi="Cambria Math"/>
             </w:rPr>
@@ -2505,6 +2439,9 @@
             <m:t>+4</m:t>
           </m:r>
           <m:r>
+            <m:rPr>
+              <m:sty m:val="p"/>
+            </m:rPr>
             <w:rPr>
               <w:rFonts w:ascii="Cambria Math" w:eastAsiaTheme="minorEastAsia" w:hAnsi="Cambria Math"/>
             </w:rPr>
@@ -2577,6 +2514,9 @@
             </m:sub>
           </m:sSub>
           <m:r>
+            <m:rPr>
+              <m:sty m:val="p"/>
+            </m:rPr>
             <w:rPr>
               <w:rFonts w:ascii="Cambria Math" w:eastAsiaTheme="minorEastAsia" w:hAnsi="Cambria Math"/>
             </w:rPr>
@@ -2654,7 +2594,7 @@
     </w:p>
     <w:p>
       <w:pPr>
-        <w:pStyle w:val="Heading2"/>
+        <w:pStyle w:val="2"/>
         <w:bidi/>
         <w:rPr>
           <w:rFonts w:eastAsiaTheme="minorEastAsia"/>
@@ -2666,40 +2606,296 @@
           <w:rFonts w:eastAsiaTheme="minorEastAsia" w:hint="cs"/>
           <w:rtl/>
         </w:rPr>
-        <w:t>שאלה 5:</w:t>
+        <w:t>שאלה 6</w:t>
+      </w:r>
+      <w:r>
+        <w:rPr>
+          <w:rFonts w:eastAsiaTheme="minorEastAsia" w:hint="cs"/>
+          <w:rtl/>
+        </w:rPr>
+        <w:t>:</w:t>
       </w:r>
     </w:p>
     <w:p>
       <w:pPr>
         <w:bidi/>
         <w:rPr>
-          <w:rFonts w:hint="cs"/>
           <w:rtl/>
         </w:rPr>
       </w:pPr>
     </w:p>
+    <w:tbl>
+      <w:tblPr>
+        <w:tblStyle w:val="a7"/>
+        <w:bidiVisual/>
+        <w:tblW w:w="0" w:type="auto"/>
+        <w:tblLook w:val="04A0" w:firstRow="1" w:lastRow="0" w:firstColumn="1" w:lastColumn="0" w:noHBand="0" w:noVBand="1"/>
+      </w:tblPr>
+      <w:tblGrid>
+        <w:gridCol w:w="1087"/>
+        <w:gridCol w:w="1134"/>
+      </w:tblGrid>
+      <w:tr>
+        <w:tc>
+          <w:tcPr>
+            <w:tcW w:w="1087" w:type="dxa"/>
+          </w:tcPr>
+          <w:p>
+            <w:pPr>
+              <w:bidi/>
+              <w:jc w:val="center"/>
+            </w:pPr>
+            <m:oMathPara>
+              <m:oMath>
+                <m:r>
+                  <w:rPr>
+                    <w:rFonts w:ascii="Cambria Math" w:hAnsi="Cambria Math" w:cs="Cambria Math"/>
+                  </w:rPr>
+                  <m:t>β</m:t>
+                </m:r>
+              </m:oMath>
+            </m:oMathPara>
+          </w:p>
+        </w:tc>
+        <w:tc>
+          <w:tcPr>
+            <w:tcW w:w="1134" w:type="dxa"/>
+          </w:tcPr>
+          <w:p>
+            <w:pPr>
+              <w:bidi/>
+              <w:jc w:val="center"/>
+              <w:rPr>
+                <w:rFonts w:hint="cs"/>
+                <w:rtl/>
+              </w:rPr>
+            </w:pPr>
+            <w:r>
+              <w:rPr>
+                <w:rFonts w:hint="cs"/>
+              </w:rPr>
+              <w:t>K</w:t>
+            </w:r>
+          </w:p>
+        </w:tc>
+      </w:tr>
+      <w:tr>
+        <w:tc>
+          <w:tcPr>
+            <w:tcW w:w="1087" w:type="dxa"/>
+          </w:tcPr>
+          <w:p>
+            <w:pPr>
+              <w:bidi/>
+              <w:jc w:val="center"/>
+              <w:rPr>
+                <w:rFonts w:hint="cs"/>
+                <w:rtl/>
+              </w:rPr>
+            </w:pPr>
+            <m:oMathPara>
+              <m:oMath>
+                <m:sSub>
+                  <m:sSubPr>
+                    <m:ctrlPr>
+                      <w:rPr>
+                        <w:rFonts w:ascii="Cambria Math" w:hAnsi="Cambria Math" w:cs="Cambria Math"/>
+                        <w:i/>
+                      </w:rPr>
+                    </m:ctrlPr>
+                  </m:sSubPr>
+                  <m:e>
+                    <m:r>
+                      <w:rPr>
+                        <w:rFonts w:ascii="Cambria Math" w:hAnsi="Cambria Math" w:cs="Cambria Math"/>
+                      </w:rPr>
+                      <m:t>ω</m:t>
+                    </m:r>
+                  </m:e>
+                  <m:sub>
+                    <m:r>
+                      <w:rPr>
+                        <w:rFonts w:ascii="Cambria Math" w:hAnsi="Cambria Math" w:cs="Cambria Math"/>
+                      </w:rPr>
+                      <m:t>2</m:t>
+                    </m:r>
+                  </m:sub>
+                </m:sSub>
+              </m:oMath>
+            </m:oMathPara>
+          </w:p>
+        </w:tc>
+        <w:tc>
+          <w:tcPr>
+            <w:tcW w:w="1134" w:type="dxa"/>
+          </w:tcPr>
+          <w:p>
+            <w:pPr>
+              <w:bidi/>
+              <w:jc w:val="center"/>
+              <w:rPr>
+                <w:rFonts w:hint="cs"/>
+                <w:rtl/>
+              </w:rPr>
+            </w:pPr>
+            <w:r>
+              <w:rPr>
+                <w:rFonts w:hint="cs"/>
+                <w:rtl/>
+              </w:rPr>
+              <w:t>1</w:t>
+            </w:r>
+          </w:p>
+        </w:tc>
+      </w:tr>
+      <w:tr>
+        <w:tc>
+          <w:tcPr>
+            <w:tcW w:w="1087" w:type="dxa"/>
+          </w:tcPr>
+          <w:p>
+            <w:pPr>
+              <w:bidi/>
+              <w:jc w:val="center"/>
+              <w:rPr>
+                <w:rFonts w:hint="cs"/>
+                <w:rtl/>
+              </w:rPr>
+            </w:pPr>
+            <m:oMathPara>
+              <m:oMath>
+                <m:sSub>
+                  <m:sSubPr>
+                    <m:ctrlPr>
+                      <w:rPr>
+                        <w:rFonts w:ascii="Cambria Math" w:hAnsi="Cambria Math" w:cs="Cambria Math"/>
+                        <w:i/>
+                      </w:rPr>
+                    </m:ctrlPr>
+                  </m:sSubPr>
+                  <m:e>
+                    <m:r>
+                      <w:rPr>
+                        <w:rFonts w:ascii="Cambria Math" w:hAnsi="Cambria Math" w:cs="Cambria Math"/>
+                      </w:rPr>
+                      <m:t>ω</m:t>
+                    </m:r>
+                  </m:e>
+                  <m:sub>
+                    <m:r>
+                      <w:rPr>
+                        <w:rFonts w:ascii="Cambria Math" w:hAnsi="Cambria Math" w:cs="Cambria Math"/>
+                      </w:rPr>
+                      <m:t>1</m:t>
+                    </m:r>
+                  </m:sub>
+                </m:sSub>
+              </m:oMath>
+            </m:oMathPara>
+          </w:p>
+        </w:tc>
+        <w:tc>
+          <w:tcPr>
+            <w:tcW w:w="1134" w:type="dxa"/>
+          </w:tcPr>
+          <w:p>
+            <w:pPr>
+              <w:bidi/>
+              <w:jc w:val="center"/>
+              <w:rPr>
+                <w:rFonts w:hint="cs"/>
+                <w:rtl/>
+              </w:rPr>
+            </w:pPr>
+            <w:r>
+              <w:rPr>
+                <w:rFonts w:hint="cs"/>
+                <w:rtl/>
+              </w:rPr>
+              <w:t>3</w:t>
+            </w:r>
+          </w:p>
+        </w:tc>
+      </w:tr>
+      <w:tr>
+        <w:tc>
+          <w:tcPr>
+            <w:tcW w:w="1087" w:type="dxa"/>
+          </w:tcPr>
+          <w:p>
+            <w:pPr>
+              <w:bidi/>
+              <w:jc w:val="center"/>
+              <w:rPr>
+                <w:rFonts w:hint="cs"/>
+                <w:rtl/>
+              </w:rPr>
+            </w:pPr>
+            <m:oMathPara>
+              <m:oMath>
+                <m:sSub>
+                  <m:sSubPr>
+                    <m:ctrlPr>
+                      <w:rPr>
+                        <w:rFonts w:ascii="Cambria Math" w:hAnsi="Cambria Math" w:cs="Cambria Math"/>
+                        <w:i/>
+                      </w:rPr>
+                    </m:ctrlPr>
+                  </m:sSubPr>
+                  <m:e>
+                    <m:r>
+                      <w:rPr>
+                        <w:rFonts w:ascii="Cambria Math" w:hAnsi="Cambria Math" w:cs="Cambria Math"/>
+                      </w:rPr>
+                      <m:t>ω</m:t>
+                    </m:r>
+                  </m:e>
+                  <m:sub>
+                    <m:r>
+                      <w:rPr>
+                        <w:rFonts w:ascii="Cambria Math" w:hAnsi="Cambria Math" w:cs="Cambria Math"/>
+                      </w:rPr>
+                      <m:t>2</m:t>
+                    </m:r>
+                  </m:sub>
+                </m:sSub>
+              </m:oMath>
+            </m:oMathPara>
+          </w:p>
+        </w:tc>
+        <w:tc>
+          <w:tcPr>
+            <w:tcW w:w="1134" w:type="dxa"/>
+          </w:tcPr>
+          <w:p>
+            <w:pPr>
+              <w:bidi/>
+              <w:jc w:val="center"/>
+              <w:rPr>
+                <w:rFonts w:hint="cs"/>
+                <w:rtl/>
+              </w:rPr>
+            </w:pPr>
+            <w:r>
+              <w:rPr>
+                <w:rFonts w:hint="cs"/>
+                <w:rtl/>
+              </w:rPr>
+              <w:t>11</w:t>
+            </w:r>
+          </w:p>
+        </w:tc>
+      </w:tr>
+    </w:tbl>
     <w:p>
       <w:pPr>
         <w:bidi/>
-      </w:pPr>
-    </w:p>
-    <w:p>
-      <w:pPr>
-        <w:bidi/>
-      </w:pPr>
-    </w:p>
-    <w:p>
-      <w:pPr>
-        <w:bidi/>
-      </w:pPr>
-    </w:p>
-    <w:p>
-      <w:pPr>
-        <w:bidi/>
         <w:rPr>
           <w:rtl/>
         </w:rPr>
       </w:pPr>
+      <w:bookmarkStart w:id="0" w:name="_GoBack"/>
+      <w:bookmarkEnd w:id="0"/>
     </w:p>
     <w:sectPr>
       <w:pgSz w:w="11900" w:h="16840"/>
@@ -2712,7 +2908,7 @@
 </file>
 
 <file path=word/numbering.xml><?xml version="1.0" encoding="utf-8"?>
-<w:numbering xmlns:wpc="http://schemas.microsoft.com/office/word/2010/wordprocessingCanvas" xmlns:cx="http://schemas.microsoft.com/office/drawing/2014/chartex" xmlns:cx1="http://schemas.microsoft.com/office/drawing/2015/9/8/chartex" xmlns:cx2="http://schemas.microsoft.com/office/drawing/2015/10/21/chartex" xmlns:cx3="http://schemas.microsoft.com/office/drawing/2016/5/9/chartex" xmlns:cx4="http://schemas.microsoft.com/office/drawing/2016/5/10/chartex" xmlns:cx5="http://schemas.microsoft.com/office/drawing/2016/5/11/chartex" xmlns:cx6="http://schemas.microsoft.com/office/drawing/2016/5/12/chartex" xmlns:cx7="http://schemas.microsoft.com/office/drawing/2016/5/13/chartex" xmlns:cx8="http://schemas.microsoft.com/office/drawing/2016/5/14/chartex" xmlns:mc="http://schemas.openxmlformats.org/markup-compatibility/2006" xmlns:aink="http://schemas.microsoft.com/office/drawing/2016/ink" xmlns:am3d="http://schemas.microsoft.com/office/drawing/2017/model3d" xmlns:o="urn:schemas-microsoft-com:office:office" xmlns:r="http://schemas.openxmlformats.org/officeDocument/2006/relationships" xmlns:m="http://schemas.openxmlformats.org/officeDocument/2006/math" xmlns:v="urn:schemas-microsoft-com:vml" xmlns:wp14="http://schemas.microsoft.com/office/word/2010/wordprocessingDrawing" xmlns:wp="http://schemas.openxmlformats.org/drawingml/2006/wordprocessingDrawing" xmlns:w10="urn:schemas-microsoft-com:office:word" xmlns:w="http://schemas.openxmlformats.org/wordprocessingml/2006/main" xmlns:w14="http://schemas.microsoft.com/office/word/2010/wordml" xmlns:w15="http://schemas.microsoft.com/office/word/2012/wordml" xmlns:w16cid="http://schemas.microsoft.com/office/word/2016/wordml/cid" xmlns:w16se="http://schemas.microsoft.com/office/word/2015/wordml/symex" xmlns:wpg="http://schemas.microsoft.com/office/word/2010/wordprocessingGroup" xmlns:wpi="http://schemas.microsoft.com/office/word/2010/wordprocessingInk" xmlns:wne="http://schemas.microsoft.com/office/word/2006/wordml" xmlns:wps="http://schemas.microsoft.com/office/word/2010/wordprocessingShape" mc:Ignorable="w14 w15 w16se w16cid wp14">
+<w:numbering xmlns:wpc="http://schemas.microsoft.com/office/word/2010/wordprocessingCanvas" xmlns:cx="http://schemas.microsoft.com/office/drawing/2014/chartex" xmlns:mc="http://schemas.openxmlformats.org/markup-compatibility/2006" xmlns:o="urn:schemas-microsoft-com:office:office" xmlns:r="http://schemas.openxmlformats.org/officeDocument/2006/relationships" xmlns:m="http://schemas.openxmlformats.org/officeDocument/2006/math" xmlns:v="urn:schemas-microsoft-com:vml" xmlns:wp14="http://schemas.microsoft.com/office/word/2010/wordprocessingDrawing" xmlns:wp="http://schemas.openxmlformats.org/drawingml/2006/wordprocessingDrawing" xmlns:w10="urn:schemas-microsoft-com:office:word" xmlns:w="http://schemas.openxmlformats.org/wordprocessingml/2006/main" xmlns:w14="http://schemas.microsoft.com/office/word/2010/wordml" xmlns:w15="http://schemas.microsoft.com/office/word/2012/wordml" xmlns:w16se="http://schemas.microsoft.com/office/word/2015/wordml/symex" xmlns:wpg="http://schemas.microsoft.com/office/word/2010/wordprocessingGroup" xmlns:wpi="http://schemas.microsoft.com/office/word/2010/wordprocessingInk" xmlns:wne="http://schemas.microsoft.com/office/word/2006/wordml" xmlns:wps="http://schemas.microsoft.com/office/word/2010/wordprocessingShape" mc:Ignorable="w14 w15 w16se wp14">
   <w:abstractNum w:abstractNumId="0" w15:restartNumberingAfterBreak="0">
     <w:nsid w:val="25752DD6"/>
     <w:multiLevelType w:val="hybridMultilevel"/>
@@ -2993,7 +3189,7 @@
 </file>
 
 <file path=word/styles.xml><?xml version="1.0" encoding="utf-8"?>
-<w:styles xmlns:mc="http://schemas.openxmlformats.org/markup-compatibility/2006" xmlns:r="http://schemas.openxmlformats.org/officeDocument/2006/relationships" xmlns:w="http://schemas.openxmlformats.org/wordprocessingml/2006/main" xmlns:w14="http://schemas.microsoft.com/office/word/2010/wordml" xmlns:w15="http://schemas.microsoft.com/office/word/2012/wordml" xmlns:w16cid="http://schemas.microsoft.com/office/word/2016/wordml/cid" xmlns:w16se="http://schemas.microsoft.com/office/word/2015/wordml/symex" mc:Ignorable="w14 w15 w16se w16cid">
+<w:styles xmlns:mc="http://schemas.openxmlformats.org/markup-compatibility/2006" xmlns:r="http://schemas.openxmlformats.org/officeDocument/2006/relationships" xmlns:w="http://schemas.openxmlformats.org/wordprocessingml/2006/main" xmlns:w14="http://schemas.microsoft.com/office/word/2010/wordml" xmlns:w15="http://schemas.microsoft.com/office/word/2012/wordml" xmlns:w16se="http://schemas.microsoft.com/office/word/2015/wordml/symex" mc:Ignorable="w14 w15 w16se">
   <w:docDefaults>
     <w:rPrDefault>
       <w:rPr>
@@ -3005,7 +3201,7 @@
     </w:rPrDefault>
     <w:pPrDefault/>
   </w:docDefaults>
-  <w:latentStyles w:defLockedState="0" w:defUIPriority="99" w:defSemiHidden="0" w:defUnhideWhenUsed="0" w:defQFormat="0" w:count="375">
+  <w:latentStyles w:defLockedState="0" w:defUIPriority="99" w:defSemiHidden="0" w:defUnhideWhenUsed="0" w:defQFormat="0" w:count="371">
     <w:lsdException w:name="Normal" w:uiPriority="0" w:qFormat="1"/>
     <w:lsdException w:name="heading 1" w:uiPriority="9" w:qFormat="1"/>
     <w:lsdException w:name="heading 2" w:semiHidden="1" w:uiPriority="9" w:unhideWhenUsed="1" w:qFormat="1"/>
@@ -3377,18 +3573,16 @@
     <w:lsdException w:name="List Table 5 Dark Accent 6" w:uiPriority="50"/>
     <w:lsdException w:name="List Table 6 Colorful Accent 6" w:uiPriority="51"/>
     <w:lsdException w:name="List Table 7 Colorful Accent 6" w:uiPriority="52"/>
-    <w:lsdException w:name="Mention" w:semiHidden="1" w:unhideWhenUsed="1"/>
-    <w:lsdException w:name="Smart Hyperlink" w:semiHidden="1" w:unhideWhenUsed="1"/>
   </w:latentStyles>
-  <w:style w:type="paragraph" w:default="1" w:styleId="Normal">
+  <w:style w:type="paragraph" w:default="1" w:styleId="a">
     <w:name w:val="Normal"/>
     <w:qFormat/>
   </w:style>
-  <w:style w:type="paragraph" w:styleId="Heading1">
+  <w:style w:type="paragraph" w:styleId="1">
     <w:name w:val="heading 1"/>
-    <w:basedOn w:val="Normal"/>
-    <w:next w:val="Normal"/>
-    <w:link w:val="Heading1Char"/>
+    <w:basedOn w:val="a"/>
+    <w:next w:val="a"/>
+    <w:link w:val="10"/>
     <w:uiPriority w:val="9"/>
     <w:qFormat/>
     <w:rsid w:val="001D6A6C"/>
@@ -3405,11 +3599,11 @@
       <w:szCs w:val="32"/>
     </w:rPr>
   </w:style>
-  <w:style w:type="paragraph" w:styleId="Heading2">
+  <w:style w:type="paragraph" w:styleId="2">
     <w:name w:val="heading 2"/>
-    <w:basedOn w:val="Normal"/>
-    <w:next w:val="Normal"/>
-    <w:link w:val="Heading2Char"/>
+    <w:basedOn w:val="a"/>
+    <w:next w:val="a"/>
+    <w:link w:val="20"/>
     <w:uiPriority w:val="9"/>
     <w:unhideWhenUsed/>
     <w:qFormat/>
@@ -3427,13 +3621,13 @@
       <w:szCs w:val="26"/>
     </w:rPr>
   </w:style>
-  <w:style w:type="character" w:default="1" w:styleId="DefaultParagraphFont">
+  <w:style w:type="character" w:default="1" w:styleId="a0">
     <w:name w:val="Default Paragraph Font"/>
     <w:uiPriority w:val="1"/>
     <w:semiHidden/>
     <w:unhideWhenUsed/>
   </w:style>
-  <w:style w:type="table" w:default="1" w:styleId="TableNormal">
+  <w:style w:type="table" w:default="1" w:styleId="a1">
     <w:name w:val="Normal Table"/>
     <w:uiPriority w:val="99"/>
     <w:semiHidden/>
@@ -3448,16 +3642,16 @@
       </w:tblCellMar>
     </w:tblPr>
   </w:style>
-  <w:style w:type="numbering" w:default="1" w:styleId="NoList">
+  <w:style w:type="numbering" w:default="1" w:styleId="a2">
     <w:name w:val="No List"/>
     <w:uiPriority w:val="99"/>
     <w:semiHidden/>
     <w:unhideWhenUsed/>
   </w:style>
-  <w:style w:type="character" w:customStyle="1" w:styleId="Heading1Char">
-    <w:name w:val="Heading 1 Char"/>
-    <w:basedOn w:val="DefaultParagraphFont"/>
-    <w:link w:val="Heading1"/>
+  <w:style w:type="character" w:customStyle="1" w:styleId="10">
+    <w:name w:val="כותרת 1 תו"/>
+    <w:basedOn w:val="a0"/>
+    <w:link w:val="1"/>
     <w:uiPriority w:val="9"/>
     <w:rsid w:val="001D6A6C"/>
     <w:rPr>
@@ -3467,10 +3661,10 @@
       <w:szCs w:val="32"/>
     </w:rPr>
   </w:style>
-  <w:style w:type="character" w:customStyle="1" w:styleId="Heading2Char">
-    <w:name w:val="Heading 2 Char"/>
-    <w:basedOn w:val="DefaultParagraphFont"/>
-    <w:link w:val="Heading2"/>
+  <w:style w:type="character" w:customStyle="1" w:styleId="20">
+    <w:name w:val="כותרת 2 תו"/>
+    <w:basedOn w:val="a0"/>
+    <w:link w:val="2"/>
     <w:uiPriority w:val="9"/>
     <w:rsid w:val="001D6A6C"/>
     <w:rPr>
@@ -3480,11 +3674,11 @@
       <w:szCs w:val="26"/>
     </w:rPr>
   </w:style>
-  <w:style w:type="paragraph" w:styleId="Title">
+  <w:style w:type="paragraph" w:styleId="a3">
     <w:name w:val="Title"/>
-    <w:basedOn w:val="Normal"/>
-    <w:next w:val="Normal"/>
-    <w:link w:val="TitleChar"/>
+    <w:basedOn w:val="a"/>
+    <w:next w:val="a"/>
+    <w:link w:val="a4"/>
     <w:uiPriority w:val="10"/>
     <w:qFormat/>
     <w:rsid w:val="00CD6E0C"/>
@@ -3499,10 +3693,10 @@
       <w:szCs w:val="56"/>
     </w:rPr>
   </w:style>
-  <w:style w:type="character" w:customStyle="1" w:styleId="TitleChar">
-    <w:name w:val="Title Char"/>
-    <w:basedOn w:val="DefaultParagraphFont"/>
-    <w:link w:val="Title"/>
+  <w:style w:type="character" w:customStyle="1" w:styleId="a4">
+    <w:name w:val="כותרת טקסט תו"/>
+    <w:basedOn w:val="a0"/>
+    <w:link w:val="a3"/>
     <w:uiPriority w:val="10"/>
     <w:rsid w:val="00CD6E0C"/>
     <w:rPr>
@@ -3513,9 +3707,9 @@
       <w:szCs w:val="56"/>
     </w:rPr>
   </w:style>
-  <w:style w:type="paragraph" w:styleId="ListParagraph">
+  <w:style w:type="paragraph" w:styleId="a5">
     <w:name w:val="List Paragraph"/>
-    <w:basedOn w:val="Normal"/>
+    <w:basedOn w:val="a"/>
     <w:uiPriority w:val="34"/>
     <w:qFormat/>
     <w:rsid w:val="00CD6E0C"/>
@@ -3524,15 +3718,31 @@
       <w:contextualSpacing/>
     </w:pPr>
   </w:style>
-  <w:style w:type="character" w:styleId="PlaceholderText">
+  <w:style w:type="character" w:styleId="a6">
     <w:name w:val="Placeholder Text"/>
-    <w:basedOn w:val="DefaultParagraphFont"/>
+    <w:basedOn w:val="a0"/>
     <w:uiPriority w:val="99"/>
     <w:semiHidden/>
     <w:rsid w:val="00762D9D"/>
     <w:rPr>
       <w:color w:val="808080"/>
     </w:rPr>
+  </w:style>
+  <w:style w:type="table" w:styleId="a7">
+    <w:name w:val="Table Grid"/>
+    <w:basedOn w:val="a1"/>
+    <w:uiPriority w:val="39"/>
+    <w:rsid w:val="00DF0D53"/>
+    <w:tblPr>
+      <w:tblBorders>
+        <w:top w:val="single" w:sz="4" w:space="0" w:color="auto"/>
+        <w:left w:val="single" w:sz="4" w:space="0" w:color="auto"/>
+        <w:bottom w:val="single" w:sz="4" w:space="0" w:color="auto"/>
+        <w:right w:val="single" w:sz="4" w:space="0" w:color="auto"/>
+        <w:insideH w:val="single" w:sz="4" w:space="0" w:color="auto"/>
+        <w:insideV w:val="single" w:sz="4" w:space="0" w:color="auto"/>
+      </w:tblBorders>
+    </w:tblPr>
   </w:style>
 </w:styles>
 </file>
@@ -3803,7 +4013,7 @@
 </file>
 
 <file path=customXml/itemProps1.xml><?xml version="1.0" encoding="utf-8"?>
-<ds:datastoreItem xmlns:ds="http://schemas.openxmlformats.org/officeDocument/2006/customXml" ds:itemID="{A8B6B468-5B06-0D4B-9AAD-37AAF585D456}">
+<ds:datastoreItem xmlns:ds="http://schemas.openxmlformats.org/officeDocument/2006/customXml" ds:itemID="{5705E28E-766D-4675-988F-BE1EFD84492F}">
   <ds:schemaRefs>
     <ds:schemaRef ds:uri="http://schemas.openxmlformats.org/officeDocument/2006/bibliography"/>
   </ds:schemaRefs>

</xml_diff>